<commit_message>
main word file edit--github added
</commit_message>
<xml_diff>
--- a/module-6/Futch-MoviesSetup.docx
+++ b/module-6/Futch-MoviesSetup.docx
@@ -43,6 +43,14 @@
           <w:szCs w:val="24"/>
         </w:rPr>
         <w:t xml:space="preserve">: </w:t>
+      </w:r>
+      <w:r>
+        <w:rPr>
+          <w:rFonts w:ascii="Times New Roman" w:hAnsi="Times New Roman" w:cs="Times New Roman"/>
+          <w:sz w:val="24"/>
+          <w:szCs w:val="24"/>
+        </w:rPr>
+        <w:t>https://github.com/darthrevan01/csd-310/tree/main/module-6</w:t>
       </w:r>
     </w:p>
     <w:p>

</xml_diff>